<commit_message>
Minor spelling changes to rev4.doc
</commit_message>
<xml_diff>
--- a/references_screenshots.docx
+++ b/references_screenshots.docx
@@ -3,8 +3,6 @@
 <w:document xmlns:wpc="http://schemas.microsoft.com/office/word/2010/wordprocessingCanvas" xmlns:cx="http://schemas.microsoft.com/office/drawing/2014/chartex" xmlns:cx1="http://schemas.microsoft.com/office/drawing/2015/9/8/chartex" xmlns:cx2="http://schemas.microsoft.com/office/drawing/2015/10/21/chartex" xmlns:cx3="http://schemas.microsoft.com/office/drawing/2016/5/9/chartex" xmlns:cx4="http://schemas.microsoft.com/office/drawing/2016/5/10/chartex" xmlns:cx5="http://schemas.microsoft.com/office/drawing/2016/5/11/chartex" xmlns:cx6="http://schemas.microsoft.com/office/drawing/2016/5/12/chartex" xmlns:cx7="http://schemas.microsoft.com/office/drawing/2016/5/13/chartex" xmlns:cx8="http://schemas.microsoft.com/office/drawing/2016/5/14/chartex" xmlns:mc="http://schemas.openxmlformats.org/markup-compatibility/2006" xmlns:aink="http://schemas.microsoft.com/office/drawing/2016/ink" xmlns:am3d="http://schemas.microsoft.com/office/drawing/2017/model3d" xmlns:o="urn:schemas-microsoft-com:office:office" xmlns:r="http://schemas.openxmlformats.org/officeDocument/2006/relationships" xmlns:m="http://schemas.openxmlformats.org/officeDocument/2006/math" xmlns:v="urn:schemas-microsoft-com:vml" xmlns:wp14="http://schemas.microsoft.com/office/word/2010/wordprocessingDrawing" xmlns:wp="http://schemas.openxmlformats.org/drawingml/2006/wordprocessingDrawing" xmlns:w10="urn:schemas-microsoft-com:office:word" xmlns:w="http://schemas.openxmlformats.org/wordprocessingml/2006/main" xmlns:w14="http://schemas.microsoft.com/office/word/2010/wordml" xmlns:w15="http://schemas.microsoft.com/office/word/2012/wordml" xmlns:w16cid="http://schemas.microsoft.com/office/word/2016/wordml/cid" xmlns:w16se="http://schemas.microsoft.com/office/word/2015/wordml/symex" xmlns:wpg="http://schemas.microsoft.com/office/word/2010/wordprocessingGroup" xmlns:wpi="http://schemas.microsoft.com/office/word/2010/wordprocessingInk" xmlns:wne="http://schemas.microsoft.com/office/word/2006/wordml" xmlns:wps="http://schemas.microsoft.com/office/word/2010/wordprocessingShape" mc:Ignorable="w14 w15 w16se w16cid wp14">
   <w:body>
     <w:p>
-      <w:bookmarkStart w:id="0" w:name="_GoBack"/>
-      <w:bookmarkEnd w:id="0"/>
       <w:r>
         <w:t>Modeling each battery</w:t>
       </w:r>
@@ -20,7 +18,7 @@
           <w:noProof/>
         </w:rPr>
         <w:drawing>
-          <wp:inline distT="0" distB="0" distL="0" distR="0">
+          <wp:inline distT="0" distB="0" distL="0" distR="0" wp14:anchorId="28BB8642" wp14:editId="28BB8643">
             <wp:extent cx="2392680" cy="3012367"/>
             <wp:effectExtent l="0" t="0" r="7620" b="0"/>
             <wp:docPr id="6" name="Picture 6" descr="Help"/>
@@ -79,7 +77,7 @@
           <w:noProof/>
         </w:rPr>
         <w:drawing>
-          <wp:inline distT="0" distB="0" distL="0" distR="0">
+          <wp:inline distT="0" distB="0" distL="0" distR="0" wp14:anchorId="28BB8644" wp14:editId="28BB8645">
             <wp:extent cx="5471634" cy="4854361"/>
             <wp:effectExtent l="0" t="0" r="0" b="3810"/>
             <wp:docPr id="2" name="Picture 2" descr="Figure 1: Battery Discharge Characteristic"/>
@@ -128,7 +126,7 @@
         </w:rPr>
         <w:lastRenderedPageBreak/>
         <w:drawing>
-          <wp:inline distT="0" distB="0" distL="0" distR="0">
+          <wp:inline distT="0" distB="0" distL="0" distR="0" wp14:anchorId="28BB8646" wp14:editId="28BB8647">
             <wp:extent cx="5471634" cy="4854361"/>
             <wp:effectExtent l="0" t="0" r="0" b="3810"/>
             <wp:docPr id="5" name="Picture 5" descr="Figure 1: Battery Discharge Characteristic"/>
@@ -177,7 +175,7 @@
         </w:rPr>
         <w:lastRenderedPageBreak/>
         <w:drawing>
-          <wp:inline distT="0" distB="0" distL="0" distR="0">
+          <wp:inline distT="0" distB="0" distL="0" distR="0" wp14:anchorId="28BB8648" wp14:editId="28BB8649">
             <wp:extent cx="5471634" cy="4854361"/>
             <wp:effectExtent l="0" t="0" r="0" b="3810"/>
             <wp:docPr id="3" name="Picture 3" descr="Figure 1: Battery Discharge Characteristic"/>
@@ -227,7 +225,7 @@
         </w:rPr>
         <w:lastRenderedPageBreak/>
         <w:drawing>
-          <wp:inline distT="0" distB="0" distL="0" distR="0">
+          <wp:inline distT="0" distB="0" distL="0" distR="0" wp14:anchorId="28BB864A" wp14:editId="28BB864B">
             <wp:extent cx="5471634" cy="4854361"/>
             <wp:effectExtent l="0" t="0" r="0" b="3810"/>
             <wp:docPr id="4" name="Picture 4" descr="Figure 1: Battery Discharge Characteristic"/>
@@ -277,7 +275,7 @@
           <w:noProof/>
         </w:rPr>
         <w:drawing>
-          <wp:inline distT="0" distB="0" distL="0" distR="0">
+          <wp:inline distT="0" distB="0" distL="0" distR="0" wp14:anchorId="28BB864C" wp14:editId="28BB864D">
             <wp:extent cx="3162300" cy="2567940"/>
             <wp:effectExtent l="0" t="0" r="0" b="3810"/>
             <wp:docPr id="1" name="Picture 1" descr="Load_Simulation_06 * - Simulink trial use"/>
@@ -325,7 +323,39 @@
           </wp:inline>
         </w:drawing>
       </w:r>
-    </w:p>
+      <w:bookmarkStart w:id="0" w:name="_GoBack"/>
+      <w:bookmarkEnd w:id="0"/>
+    </w:p>
+    <w:p/>
+    <w:p/>
+    <w:p/>
+    <w:p>
+      <w:r>
+        <w:t>Neural Network training</w:t>
+      </w:r>
+    </w:p>
+    <w:p>
+      <w:r>
+        <w:t xml:space="preserve">RBF ? </w:t>
+      </w:r>
+    </w:p>
+    <w:p>
+      <w:r>
+        <w:t>Patternnet 2/3</w:t>
+      </w:r>
+    </w:p>
+    <w:p/>
+    <w:p>
+      <w:r>
+        <w:t xml:space="preserve">Change the dataset to derivative ? </w:t>
+      </w:r>
+    </w:p>
+    <w:p>
+      <w:r>
+        <w:t>What is the neural net performance for each current?</w:t>
+      </w:r>
+    </w:p>
+    <w:p/>
     <w:sectPr>
       <w:pgSz w:w="12240" w:h="15840"/>
       <w:pgMar w:top="1440" w:right="1440" w:bottom="1440" w:left="1440" w:header="720" w:footer="720" w:gutter="0"/>

</xml_diff>